<commit_message>
Segunda Entrega Mochila Viajero
</commit_message>
<xml_diff>
--- a/Entrega2/MochilaEntrega2.docx
+++ b/Entrega2/MochilaEntrega2.docx
@@ -2,6 +2,17 @@
 <file path=word/document.xml><?xml version="1.0" encoding="utf-8"?>
 <w:document xmlns:wpc="http://schemas.microsoft.com/office/word/2010/wordprocessingCanvas" xmlns:cx="http://schemas.microsoft.com/office/drawing/2014/chartex" xmlns:cx1="http://schemas.microsoft.com/office/drawing/2015/9/8/chartex" xmlns:cx2="http://schemas.microsoft.com/office/drawing/2015/10/21/chartex" xmlns:cx3="http://schemas.microsoft.com/office/drawing/2016/5/9/chartex" xmlns:cx4="http://schemas.microsoft.com/office/drawing/2016/5/10/chartex" xmlns:cx5="http://schemas.microsoft.com/office/drawing/2016/5/11/chartex" xmlns:cx6="http://schemas.microsoft.com/office/drawing/2016/5/12/chartex" xmlns:cx7="http://schemas.microsoft.com/office/drawing/2016/5/13/chartex" xmlns:cx8="http://schemas.microsoft.com/office/drawing/2016/5/14/chartex" xmlns:mc="http://schemas.openxmlformats.org/markup-compatibility/2006" xmlns:aink="http://schemas.microsoft.com/office/drawing/2016/ink" xmlns:am3d="http://schemas.microsoft.com/office/drawing/2017/model3d" xmlns:o="urn:schemas-microsoft-com:office:office" xmlns:oel="http://schemas.microsoft.com/office/2019/extlst" xmlns:r="http://schemas.openxmlformats.org/officeDocument/2006/relationships" xmlns:m="http://schemas.openxmlformats.org/officeDocument/2006/math" xmlns:v="urn:schemas-microsoft-com:vml" xmlns:wp14="http://schemas.microsoft.com/office/word/2010/wordprocessingDrawing" xmlns:wp="http://schemas.openxmlformats.org/drawingml/2006/wordprocessingDrawing" xmlns:w10="urn:schemas-microsoft-com:office:word" xmlns:w="http://schemas.openxmlformats.org/wordprocessingml/2006/main" xmlns:w14="http://schemas.microsoft.com/office/word/2010/wordml" xmlns:w15="http://schemas.microsoft.com/office/word/2012/wordml" xmlns:w16cex="http://schemas.microsoft.com/office/word/2018/wordml/cex" xmlns:w16cid="http://schemas.microsoft.com/office/word/2016/wordml/cid" xmlns:w16="http://schemas.microsoft.com/office/word/2018/wordml" xmlns:w16sdtdh="http://schemas.microsoft.com/office/word/2020/wordml/sdtdatahash" xmlns:w16se="http://schemas.microsoft.com/office/word/2015/wordml/symex" xmlns:wpg="http://schemas.microsoft.com/office/word/2010/wordprocessingGroup" xmlns:wpi="http://schemas.microsoft.com/office/word/2010/wordprocessingInk" xmlns:wne="http://schemas.microsoft.com/office/word/2006/wordml" xmlns:wps="http://schemas.microsoft.com/office/word/2010/wordprocessingShape" mc:Ignorable="w14 w15 w16se w16cid w16 w16cex w16sdtdh wp14">
   <w:body>
+    <w:p>
+      <w:pPr>
+        <w:spacing w:line="360" w:lineRule="auto"/>
+        <w:rPr>
+          <w:rFonts w:ascii="Arial" w:hAnsi="Arial" w:cs="Arial"/>
+          <w:sz w:val="24"/>
+          <w:szCs w:val="24"/>
+          <w:lang w:val="es-MX"/>
+        </w:rPr>
+      </w:pPr>
+    </w:p>
     <w:p>
       <w:pPr>
         <w:spacing w:line="360" w:lineRule="auto"/>
@@ -84,14 +95,25 @@
           <w:lang w:val="es-MX"/>
         </w:rPr>
       </w:pPr>
-      <w:r>
-        <w:rPr>
-          <w:rFonts w:ascii="Arial" w:hAnsi="Arial" w:cs="Arial"/>
-          <w:sz w:val="24"/>
-          <w:szCs w:val="24"/>
-          <w:lang w:val="es-MX"/>
-        </w:rPr>
-        <w:t xml:space="preserve">Rta: es el usuario que tiene acceso y todos los permisos en </w:t>
+      <w:proofErr w:type="spellStart"/>
+      <w:r>
+        <w:rPr>
+          <w:rFonts w:ascii="Arial" w:hAnsi="Arial" w:cs="Arial"/>
+          <w:sz w:val="24"/>
+          <w:szCs w:val="24"/>
+          <w:lang w:val="es-MX"/>
+        </w:rPr>
+        <w:t>Rta</w:t>
+      </w:r>
+      <w:proofErr w:type="spellEnd"/>
+      <w:r>
+        <w:rPr>
+          <w:rFonts w:ascii="Arial" w:hAnsi="Arial" w:cs="Arial"/>
+          <w:sz w:val="24"/>
+          <w:szCs w:val="24"/>
+          <w:lang w:val="es-MX"/>
+        </w:rPr>
+        <w:t xml:space="preserve">: es el usuario que tiene acceso y todos los permisos en </w:t>
       </w:r>
       <w:proofErr w:type="gramStart"/>
       <w:r>
@@ -295,6 +317,7 @@
         </w:rPr>
         <w:t xml:space="preserve">tu </w:t>
       </w:r>
+      <w:proofErr w:type="spellStart"/>
       <w:r>
         <w:rPr>
           <w:rFonts w:ascii="Arial" w:hAnsi="Arial" w:cs="Arial"/>
@@ -304,6 +327,7 @@
         </w:rPr>
         <w:t>password</w:t>
       </w:r>
+      <w:proofErr w:type="spellEnd"/>
       <w:proofErr w:type="gramEnd"/>
       <w:r>
         <w:rPr>
@@ -330,7 +354,27 @@
           <w:sz w:val="24"/>
           <w:szCs w:val="24"/>
         </w:rPr>
-        <w:t>Después te pedirá crear la clave UNIX, la cual será la clave de root. a la hora de escribir los passwords o claves no veras ningún carácter escribiéndose, por seguridad. De [Enter] para finalizar cada clave.</w:t>
+        <w:t>Después te pedirá crear la clave UNIX, la cual será la clave de root. a la hora de escribir los passwords o claves no veras ningún carácter escribiéndose, por seguridad. De [</w:t>
+      </w:r>
+      <w:proofErr w:type="spellStart"/>
+      <w:r>
+        <w:rPr>
+          <w:rFonts w:ascii="Arial" w:hAnsi="Arial" w:cs="Arial"/>
+          <w:color w:val="333333"/>
+          <w:sz w:val="24"/>
+          <w:szCs w:val="24"/>
+        </w:rPr>
+        <w:t>Enter</w:t>
+      </w:r>
+      <w:proofErr w:type="spellEnd"/>
+      <w:r>
+        <w:rPr>
+          <w:rFonts w:ascii="Arial" w:hAnsi="Arial" w:cs="Arial"/>
+          <w:color w:val="333333"/>
+          <w:sz w:val="24"/>
+          <w:szCs w:val="24"/>
+        </w:rPr>
+        <w:t>] para finalizar cada clave.</w:t>
       </w:r>
     </w:p>
     <w:p>
@@ -609,9 +653,9 @@
       </w:pPr>
       <w:r>
         <w:rPr>
-          <w:lang w:val="es-MX"/>
-        </w:rPr>
-        <w:lastRenderedPageBreak/>
+          <w:noProof/>
+          <w:lang w:val="es-MX"/>
+        </w:rPr>
         <w:drawing>
           <wp:anchor distT="0" distB="0" distL="114300" distR="114300" simplePos="0" relativeHeight="251659264" behindDoc="0" locked="0" layoutInCell="1" allowOverlap="1" wp14:anchorId="47D246C2" wp14:editId="4569CC74">
             <wp:simplePos x="0" y="0"/>
@@ -664,6 +708,7 @@
       </w:r>
       <w:r>
         <w:rPr>
+          <w:noProof/>
           <w:lang w:val="es-MX"/>
         </w:rPr>
         <w:drawing>

</xml_diff>